<commit_message>
Removing personal project from data engineering resume and fixing formatting.
</commit_message>
<xml_diff>
--- a/Data Engineering Resume/seanriggsresume.docx
+++ b/Data Engineering Resume/seanriggsresume.docx
@@ -1,6 +1,6 @@
 
 <file path=word/document.xml><?xml version="1.0" encoding="utf-8"?>
-<w:document xmlns:wpc="http://schemas.microsoft.com/office/word/2010/wordprocessingCanvas" xmlns:cx="http://schemas.microsoft.com/office/drawing/2014/chartex" xmlns:cx1="http://schemas.microsoft.com/office/drawing/2015/9/8/chartex" xmlns:cx2="http://schemas.microsoft.com/office/drawing/2015/10/21/chartex" xmlns:cx3="http://schemas.microsoft.com/office/drawing/2016/5/9/chartex" xmlns:cx4="http://schemas.microsoft.com/office/drawing/2016/5/10/chartex" xmlns:cx5="http://schemas.microsoft.com/office/drawing/2016/5/11/chartex" xmlns:cx6="http://schemas.microsoft.com/office/drawing/2016/5/12/chartex" xmlns:cx7="http://schemas.microsoft.com/office/drawing/2016/5/13/chartex" xmlns:cx8="http://schemas.microsoft.com/office/drawing/2016/5/14/chartex" xmlns:mc="http://schemas.openxmlformats.org/markup-compatibility/2006" xmlns:aink="http://schemas.microsoft.com/office/drawing/2016/ink" xmlns:am3d="http://schemas.microsoft.com/office/drawing/2017/model3d" xmlns:o="urn:schemas-microsoft-com:office:office" xmlns:r="http://schemas.openxmlformats.org/officeDocument/2006/relationships" xmlns:m="http://schemas.openxmlformats.org/officeDocument/2006/math" xmlns:v="urn:schemas-microsoft-com:vml" xmlns:wp14="http://schemas.microsoft.com/office/word/2010/wordprocessingDrawing" xmlns:wp="http://schemas.openxmlformats.org/drawingml/2006/wordprocessingDrawing" xmlns:w10="urn:schemas-microsoft-com:office:word" xmlns:w="http://schemas.openxmlformats.org/wordprocessingml/2006/main" xmlns:w14="http://schemas.microsoft.com/office/word/2010/wordml" xmlns:w15="http://schemas.microsoft.com/office/word/2012/wordml" xmlns:w16cex="http://schemas.microsoft.com/office/word/2018/wordml/cex" xmlns:w16cid="http://schemas.microsoft.com/office/word/2016/wordml/cid" xmlns:w16="http://schemas.microsoft.com/office/word/2018/wordml" xmlns:w16sdtdh="http://schemas.microsoft.com/office/word/2020/wordml/sdtdatahash" xmlns:w16se="http://schemas.microsoft.com/office/word/2015/wordml/symex" xmlns:wpg="http://schemas.microsoft.com/office/word/2010/wordprocessingGroup" xmlns:wpi="http://schemas.microsoft.com/office/word/2010/wordprocessingInk" xmlns:wne="http://schemas.microsoft.com/office/word/2006/wordml" xmlns:wps="http://schemas.microsoft.com/office/word/2010/wordprocessingShape" mc:Ignorable="w14 w15 w16se w16cid w16 w16cex w16sdtdh wp14">
+<w:document xmlns:wpc="http://schemas.microsoft.com/office/word/2010/wordprocessingCanvas" xmlns:cx="http://schemas.microsoft.com/office/drawing/2014/chartex" xmlns:cx1="http://schemas.microsoft.com/office/drawing/2015/9/8/chartex" xmlns:cx2="http://schemas.microsoft.com/office/drawing/2015/10/21/chartex" xmlns:cx3="http://schemas.microsoft.com/office/drawing/2016/5/9/chartex" xmlns:cx4="http://schemas.microsoft.com/office/drawing/2016/5/10/chartex" xmlns:cx5="http://schemas.microsoft.com/office/drawing/2016/5/11/chartex" xmlns:cx6="http://schemas.microsoft.com/office/drawing/2016/5/12/chartex" xmlns:cx7="http://schemas.microsoft.com/office/drawing/2016/5/13/chartex" xmlns:cx8="http://schemas.microsoft.com/office/drawing/2016/5/14/chartex" xmlns:mc="http://schemas.openxmlformats.org/markup-compatibility/2006" xmlns:aink="http://schemas.microsoft.com/office/drawing/2016/ink" xmlns:am3d="http://schemas.microsoft.com/office/drawing/2017/model3d" xmlns:o="urn:schemas-microsoft-com:office:office" xmlns:oel="http://schemas.microsoft.com/office/2019/extlst" xmlns:r="http://schemas.openxmlformats.org/officeDocument/2006/relationships" xmlns:m="http://schemas.openxmlformats.org/officeDocument/2006/math" xmlns:v="urn:schemas-microsoft-com:vml" xmlns:wp14="http://schemas.microsoft.com/office/word/2010/wordprocessingDrawing" xmlns:wp="http://schemas.openxmlformats.org/drawingml/2006/wordprocessingDrawing" xmlns:w10="urn:schemas-microsoft-com:office:word" xmlns:w="http://schemas.openxmlformats.org/wordprocessingml/2006/main" xmlns:w14="http://schemas.microsoft.com/office/word/2010/wordml" xmlns:w15="http://schemas.microsoft.com/office/word/2012/wordml" xmlns:w16cex="http://schemas.microsoft.com/office/word/2018/wordml/cex" xmlns:w16cid="http://schemas.microsoft.com/office/word/2016/wordml/cid" xmlns:w16="http://schemas.microsoft.com/office/word/2018/wordml" xmlns:w16sdtdh="http://schemas.microsoft.com/office/word/2020/wordml/sdtdatahash" xmlns:w16se="http://schemas.microsoft.com/office/word/2015/wordml/symex" xmlns:wpg="http://schemas.microsoft.com/office/word/2010/wordprocessingGroup" xmlns:wpi="http://schemas.microsoft.com/office/word/2010/wordprocessingInk" xmlns:wne="http://schemas.microsoft.com/office/word/2006/wordml" xmlns:wps="http://schemas.microsoft.com/office/word/2010/wordprocessingShape" mc:Ignorable="w14 w15 w16se w16cid w16 w16cex w16sdtdh wp14">
   <w:body>
     <w:p>
       <w:pPr>
@@ -185,7 +185,7 @@
                 <w:sz w:val="22"/>
                 <w:szCs w:val="22"/>
               </w:rPr>
-              <w:t>ANALYTICAL AREAS OF EXPERIENCE</w:t>
+              <w:t>AREAS OF EXPERIENCE</w:t>
             </w:r>
           </w:p>
         </w:tc>
@@ -416,7 +416,6 @@
             </w:tcBorders>
             <w:shd w:val="clear" w:color="auto" w:fill="auto"/>
             <w:noWrap/>
-            <w:vAlign w:val="bottom"/>
             <w:hideMark/>
           </w:tcPr>
           <w:p>
@@ -1746,25 +1745,7 @@
           <w:sz w:val="22"/>
           <w:szCs w:val="22"/>
         </w:rPr>
-        <w:t xml:space="preserve"> models. Used both multiple regression analysis, and Box-</w:t>
-      </w:r>
-      <w:proofErr w:type="gramStart"/>
-      <w:r>
-        <w:rPr>
-          <w:rFonts w:ascii="Arial Narrow" w:hAnsi="Arial Narrow" w:cs="Arial"/>
-          <w:sz w:val="22"/>
-          <w:szCs w:val="22"/>
-        </w:rPr>
-        <w:t>Jenkins</w:t>
-      </w:r>
-      <w:proofErr w:type="gramEnd"/>
-      <w:r>
-        <w:rPr>
-          <w:rFonts w:ascii="Arial Narrow" w:hAnsi="Arial Narrow" w:cs="Arial"/>
-          <w:sz w:val="22"/>
-          <w:szCs w:val="22"/>
-        </w:rPr>
-        <w:t xml:space="preserve"> time series </w:t>
+        <w:t xml:space="preserve"> models. Used both multiple regression analysis, and Box-Jenkins time series </w:t>
       </w:r>
       <w:r>
         <w:rPr>
@@ -2277,301 +2258,15 @@
     </w:p>
     <w:p>
       <w:pPr>
-        <w:pBdr>
-          <w:bottom w:val="single" w:sz="24" w:space="1" w:color="auto"/>
-        </w:pBdr>
-        <w:spacing w:before="0"/>
-        <w:rPr>
-          <w:rFonts w:ascii="Arial Narrow" w:hAnsi="Arial Narrow" w:cs="Arial"/>
-          <w:b/>
-          <w:sz w:val="22"/>
-          <w:szCs w:val="22"/>
-        </w:rPr>
-      </w:pPr>
-      <w:r>
-        <w:rPr>
-          <w:rFonts w:ascii="Arial Narrow" w:hAnsi="Arial Narrow" w:cs="Arial"/>
-          <w:b/>
-          <w:sz w:val="22"/>
-          <w:szCs w:val="22"/>
-        </w:rPr>
-        <w:t>PERSONAL PROJECT</w:t>
-      </w:r>
-    </w:p>
-    <w:p>
-      <w:pPr>
-        <w:rPr>
-          <w:rFonts w:ascii="Arial Narrow" w:hAnsi="Arial Narrow"/>
-          <w:sz w:val="22"/>
-          <w:szCs w:val="22"/>
-        </w:rPr>
-      </w:pPr>
-      <w:r>
-        <w:rPr>
-          <w:rFonts w:ascii="Arial Narrow" w:hAnsi="Arial Narrow" w:cs="Arial"/>
-          <w:b/>
-          <w:sz w:val="22"/>
-          <w:szCs w:val="22"/>
-        </w:rPr>
-        <w:t xml:space="preserve"> </w:t>
-      </w:r>
-      <w:r>
+        <w:pStyle w:val="ListParagraph"/>
+        <w:spacing w:before="0" w:after="160" w:line="259" w:lineRule="auto"/>
         <w:rPr>
           <w:rFonts w:ascii="Arial Narrow" w:hAnsi="Arial Narrow"/>
           <w:b/>
           <w:sz w:val="22"/>
           <w:szCs w:val="22"/>
         </w:rPr>
-        <w:t xml:space="preserve">Fantasy Baseball: Developed machine learning model for estimating fantasy baseball performance based on historical Major League Baseball data </w:t>
-      </w:r>
-      <w:r>
-        <w:rPr>
-          <w:rFonts w:ascii="Arial Narrow" w:hAnsi="Arial Narrow"/>
-          <w:sz w:val="22"/>
-          <w:szCs w:val="22"/>
-        </w:rPr>
-        <w:t>(January 2017-Present)</w:t>
-      </w:r>
-    </w:p>
-    <w:p>
-      <w:pPr>
-        <w:pStyle w:val="ListParagraph"/>
-        <w:numPr>
-          <w:ilvl w:val="0"/>
-          <w:numId w:val="38"/>
-        </w:numPr>
-        <w:spacing w:before="0" w:after="160" w:line="259" w:lineRule="auto"/>
-        <w:rPr>
-          <w:rFonts w:ascii="Arial Narrow" w:hAnsi="Arial Narrow"/>
-          <w:b/>
-          <w:sz w:val="22"/>
-          <w:szCs w:val="22"/>
-        </w:rPr>
-      </w:pPr>
-      <w:r>
-        <w:rPr>
-          <w:rFonts w:ascii="Arial Narrow" w:hAnsi="Arial Narrow"/>
-          <w:sz w:val="22"/>
-          <w:szCs w:val="22"/>
-        </w:rPr>
-        <w:t>Analysis in R using dataset with over 12 million observations and over 200 columns with data from 1952-2017.  Analysis focuses on data from 2005 to the present due to fundamental changes in the game that impact offensive performance, and to exclude bulk of steroid era that greatly inflated offensive player performance.</w:t>
-      </w:r>
-    </w:p>
-    <w:p>
-      <w:pPr>
-        <w:pStyle w:val="ListParagraph"/>
-        <w:numPr>
-          <w:ilvl w:val="0"/>
-          <w:numId w:val="38"/>
-        </w:numPr>
-        <w:spacing w:before="0" w:after="160" w:line="259" w:lineRule="auto"/>
-        <w:rPr>
-          <w:rFonts w:ascii="Arial Narrow" w:hAnsi="Arial Narrow"/>
-          <w:b/>
-          <w:sz w:val="22"/>
-          <w:szCs w:val="22"/>
-        </w:rPr>
-      </w:pPr>
-      <w:r>
-        <w:rPr>
-          <w:rFonts w:ascii="Arial Narrow" w:hAnsi="Arial Narrow"/>
-          <w:sz w:val="22"/>
-          <w:szCs w:val="22"/>
-        </w:rPr>
-        <w:t>Data munging using base R aggregate function to transform raw data from plate appearance level to game level to reduce noise.</w:t>
-      </w:r>
-    </w:p>
-    <w:p>
-      <w:pPr>
-        <w:pStyle w:val="ListParagraph"/>
-        <w:numPr>
-          <w:ilvl w:val="0"/>
-          <w:numId w:val="38"/>
-        </w:numPr>
-        <w:spacing w:before="0" w:after="160" w:line="259" w:lineRule="auto"/>
-        <w:rPr>
-          <w:rFonts w:ascii="Arial Narrow" w:hAnsi="Arial Narrow"/>
-          <w:b/>
-          <w:sz w:val="22"/>
-          <w:szCs w:val="22"/>
-        </w:rPr>
-      </w:pPr>
-      <w:r>
-        <w:rPr>
-          <w:rFonts w:ascii="Arial Narrow" w:hAnsi="Arial Narrow"/>
-          <w:sz w:val="22"/>
-          <w:szCs w:val="22"/>
-        </w:rPr>
-        <w:t>Game level data split into four matchup datasets of batters and pitchers based on dominant hand to take advantage of baseball splits.</w:t>
-      </w:r>
-    </w:p>
-    <w:p>
-      <w:pPr>
-        <w:pStyle w:val="ListParagraph"/>
-        <w:numPr>
-          <w:ilvl w:val="0"/>
-          <w:numId w:val="38"/>
-        </w:numPr>
-        <w:spacing w:before="0" w:after="160" w:line="259" w:lineRule="auto"/>
-        <w:rPr>
-          <w:rFonts w:ascii="Arial Narrow" w:hAnsi="Arial Narrow"/>
-          <w:b/>
-          <w:sz w:val="22"/>
-          <w:szCs w:val="22"/>
-        </w:rPr>
-      </w:pPr>
-      <w:r>
-        <w:rPr>
-          <w:rFonts w:ascii="Arial Narrow" w:hAnsi="Arial Narrow"/>
-          <w:sz w:val="22"/>
-          <w:szCs w:val="22"/>
-        </w:rPr>
-        <w:t xml:space="preserve">Data mining was used for feature engineering of modeling inputs.  Used combination of R functions: </w:t>
-      </w:r>
-      <w:proofErr w:type="spellStart"/>
-      <w:r>
-        <w:rPr>
-          <w:rFonts w:ascii="Arial Narrow" w:hAnsi="Arial Narrow"/>
-          <w:sz w:val="22"/>
-          <w:szCs w:val="22"/>
-        </w:rPr>
-        <w:t>Data.table</w:t>
-      </w:r>
-      <w:proofErr w:type="spellEnd"/>
-      <w:r>
-        <w:rPr>
-          <w:rFonts w:ascii="Arial Narrow" w:hAnsi="Arial Narrow"/>
-          <w:sz w:val="22"/>
-          <w:szCs w:val="22"/>
-        </w:rPr>
-        <w:t xml:space="preserve">, and </w:t>
-      </w:r>
-      <w:proofErr w:type="spellStart"/>
-      <w:r>
-        <w:rPr>
-          <w:rFonts w:ascii="Arial Narrow" w:hAnsi="Arial Narrow"/>
-          <w:sz w:val="22"/>
-          <w:szCs w:val="22"/>
-        </w:rPr>
-        <w:t>rollapply</w:t>
-      </w:r>
-      <w:proofErr w:type="spellEnd"/>
-      <w:r>
-        <w:rPr>
-          <w:rFonts w:ascii="Arial Narrow" w:hAnsi="Arial Narrow"/>
-          <w:sz w:val="22"/>
-          <w:szCs w:val="22"/>
-        </w:rPr>
-        <w:t xml:space="preserve"> to create rolling averages of player performance.  Used for loop to create averages of statistics from 1-10 games.  Created statistical player performance inputs based on rolling time periods and batter vs pitcher matchups.  Input features consist of statistical, categorical, and weather inputs.</w:t>
-      </w:r>
-    </w:p>
-    <w:p>
-      <w:pPr>
-        <w:pStyle w:val="ListParagraph"/>
-        <w:numPr>
-          <w:ilvl w:val="0"/>
-          <w:numId w:val="38"/>
-        </w:numPr>
-        <w:spacing w:before="0" w:after="160" w:line="259" w:lineRule="auto"/>
-        <w:rPr>
-          <w:rFonts w:ascii="Arial Narrow" w:hAnsi="Arial Narrow"/>
-          <w:b/>
-          <w:sz w:val="22"/>
-          <w:szCs w:val="22"/>
-        </w:rPr>
-      </w:pPr>
-      <w:r>
-        <w:rPr>
-          <w:rFonts w:ascii="Arial Narrow" w:hAnsi="Arial Narrow"/>
-          <w:sz w:val="22"/>
-          <w:szCs w:val="22"/>
-        </w:rPr>
-        <w:t xml:space="preserve"> Predictive modeling goal is to predict the probability that player scores some non-zero amount of fantasy points and based on ranking of probabilities, player performance is mapped back to discrete point counts.</w:t>
-      </w:r>
-    </w:p>
-    <w:p>
-      <w:pPr>
-        <w:pStyle w:val="ListParagraph"/>
-        <w:numPr>
-          <w:ilvl w:val="0"/>
-          <w:numId w:val="38"/>
-        </w:numPr>
-        <w:spacing w:before="0" w:after="160" w:line="259" w:lineRule="auto"/>
-        <w:rPr>
-          <w:rFonts w:ascii="Arial Narrow" w:hAnsi="Arial Narrow"/>
-          <w:b/>
-          <w:sz w:val="22"/>
-          <w:szCs w:val="22"/>
-        </w:rPr>
-      </w:pPr>
-      <w:r>
-        <w:rPr>
-          <w:rFonts w:ascii="Arial Narrow" w:hAnsi="Arial Narrow"/>
-          <w:sz w:val="22"/>
-          <w:szCs w:val="22"/>
-        </w:rPr>
-        <w:t>Predictive modeling approach is a stacked ensemble approach combining the results of individual machine learning algorithms: Logistic Regression, Random Forest, Gradient Boosting, and Neural Network.  Algorithms are estimated and then combined through the H2o package in R.  Optimal lineup is then selected based on predicted points subject to the salary cap constraint.</w:t>
-      </w:r>
-    </w:p>
-    <w:p>
-      <w:pPr>
-        <w:pStyle w:val="ListParagraph"/>
-        <w:numPr>
-          <w:ilvl w:val="0"/>
-          <w:numId w:val="38"/>
-        </w:numPr>
-        <w:spacing w:before="0" w:after="160" w:line="259" w:lineRule="auto"/>
-        <w:rPr>
-          <w:rFonts w:ascii="Arial Narrow" w:hAnsi="Arial Narrow"/>
-          <w:b/>
-          <w:sz w:val="22"/>
-          <w:szCs w:val="22"/>
-        </w:rPr>
-      </w:pPr>
-      <w:r>
-        <w:rPr>
-          <w:rFonts w:ascii="Arial Narrow" w:hAnsi="Arial Narrow"/>
-          <w:sz w:val="22"/>
-          <w:szCs w:val="22"/>
-        </w:rPr>
-        <w:t xml:space="preserve">Created functions in R for diagnostic testing, testing </w:t>
-      </w:r>
-      <w:proofErr w:type="gramStart"/>
-      <w:r>
-        <w:rPr>
-          <w:rFonts w:ascii="Arial Narrow" w:hAnsi="Arial Narrow"/>
-          <w:sz w:val="22"/>
-          <w:szCs w:val="22"/>
-        </w:rPr>
-        <w:t>includes:</w:t>
-      </w:r>
-      <w:proofErr w:type="gramEnd"/>
-      <w:r>
-        <w:rPr>
-          <w:rFonts w:ascii="Arial Narrow" w:hAnsi="Arial Narrow"/>
-          <w:sz w:val="22"/>
-          <w:szCs w:val="22"/>
-        </w:rPr>
-        <w:t xml:space="preserve"> measuring discriminatory power of model for rank ordering using modified </w:t>
-      </w:r>
-      <w:proofErr w:type="spellStart"/>
-      <w:r>
-        <w:rPr>
-          <w:rFonts w:ascii="Arial Narrow" w:hAnsi="Arial Narrow"/>
-          <w:sz w:val="22"/>
-          <w:szCs w:val="22"/>
-        </w:rPr>
-        <w:t>Somers’</w:t>
-      </w:r>
-      <w:proofErr w:type="spellEnd"/>
-      <w:r>
-        <w:rPr>
-          <w:rFonts w:ascii="Arial Narrow" w:hAnsi="Arial Narrow"/>
-          <w:sz w:val="22"/>
-          <w:szCs w:val="22"/>
-        </w:rPr>
-        <w:t xml:space="preserve"> D statistic, analysis to quantify for incorrectly ordered pairs how many notches off the prediction is from reality, and the correlation in the predicted point counts with actual counts.</w:t>
-      </w:r>
+      </w:pPr>
     </w:p>
     <w:sectPr>
       <w:pgSz w:w="12240" w:h="15840"/>
@@ -2584,7 +2279,7 @@
 </file>
 
 <file path=word/numbering.xml><?xml version="1.0" encoding="utf-8"?>
-<w:numbering xmlns:wpc="http://schemas.microsoft.com/office/word/2010/wordprocessingCanvas" xmlns:cx="http://schemas.microsoft.com/office/drawing/2014/chartex" xmlns:cx1="http://schemas.microsoft.com/office/drawing/2015/9/8/chartex" xmlns:cx2="http://schemas.microsoft.com/office/drawing/2015/10/21/chartex" xmlns:cx3="http://schemas.microsoft.com/office/drawing/2016/5/9/chartex" xmlns:cx4="http://schemas.microsoft.com/office/drawing/2016/5/10/chartex" xmlns:cx5="http://schemas.microsoft.com/office/drawing/2016/5/11/chartex" xmlns:cx6="http://schemas.microsoft.com/office/drawing/2016/5/12/chartex" xmlns:cx7="http://schemas.microsoft.com/office/drawing/2016/5/13/chartex" xmlns:cx8="http://schemas.microsoft.com/office/drawing/2016/5/14/chartex" xmlns:mc="http://schemas.openxmlformats.org/markup-compatibility/2006" xmlns:aink="http://schemas.microsoft.com/office/drawing/2016/ink" xmlns:am3d="http://schemas.microsoft.com/office/drawing/2017/model3d" xmlns:o="urn:schemas-microsoft-com:office:office" xmlns:r="http://schemas.openxmlformats.org/officeDocument/2006/relationships" xmlns:m="http://schemas.openxmlformats.org/officeDocument/2006/math" xmlns:v="urn:schemas-microsoft-com:vml" xmlns:wp14="http://schemas.microsoft.com/office/word/2010/wordprocessingDrawing" xmlns:wp="http://schemas.openxmlformats.org/drawingml/2006/wordprocessingDrawing" xmlns:w10="urn:schemas-microsoft-com:office:word" xmlns:w="http://schemas.openxmlformats.org/wordprocessingml/2006/main" xmlns:w14="http://schemas.microsoft.com/office/word/2010/wordml" xmlns:w15="http://schemas.microsoft.com/office/word/2012/wordml" xmlns:w16cex="http://schemas.microsoft.com/office/word/2018/wordml/cex" xmlns:w16cid="http://schemas.microsoft.com/office/word/2016/wordml/cid" xmlns:w16="http://schemas.microsoft.com/office/word/2018/wordml" xmlns:w16sdtdh="http://schemas.microsoft.com/office/word/2020/wordml/sdtdatahash" xmlns:w16se="http://schemas.microsoft.com/office/word/2015/wordml/symex" xmlns:wpg="http://schemas.microsoft.com/office/word/2010/wordprocessingGroup" xmlns:wpi="http://schemas.microsoft.com/office/word/2010/wordprocessingInk" xmlns:wne="http://schemas.microsoft.com/office/word/2006/wordml" xmlns:wps="http://schemas.microsoft.com/office/word/2010/wordprocessingShape" mc:Ignorable="w14 w15 w16se w16cid w16 w16cex w16sdtdh wp14">
+<w:numbering xmlns:wpc="http://schemas.microsoft.com/office/word/2010/wordprocessingCanvas" xmlns:cx="http://schemas.microsoft.com/office/drawing/2014/chartex" xmlns:cx1="http://schemas.microsoft.com/office/drawing/2015/9/8/chartex" xmlns:cx2="http://schemas.microsoft.com/office/drawing/2015/10/21/chartex" xmlns:cx3="http://schemas.microsoft.com/office/drawing/2016/5/9/chartex" xmlns:cx4="http://schemas.microsoft.com/office/drawing/2016/5/10/chartex" xmlns:cx5="http://schemas.microsoft.com/office/drawing/2016/5/11/chartex" xmlns:cx6="http://schemas.microsoft.com/office/drawing/2016/5/12/chartex" xmlns:cx7="http://schemas.microsoft.com/office/drawing/2016/5/13/chartex" xmlns:cx8="http://schemas.microsoft.com/office/drawing/2016/5/14/chartex" xmlns:mc="http://schemas.openxmlformats.org/markup-compatibility/2006" xmlns:aink="http://schemas.microsoft.com/office/drawing/2016/ink" xmlns:am3d="http://schemas.microsoft.com/office/drawing/2017/model3d" xmlns:o="urn:schemas-microsoft-com:office:office" xmlns:oel="http://schemas.microsoft.com/office/2019/extlst" xmlns:r="http://schemas.openxmlformats.org/officeDocument/2006/relationships" xmlns:m="http://schemas.openxmlformats.org/officeDocument/2006/math" xmlns:v="urn:schemas-microsoft-com:vml" xmlns:wp14="http://schemas.microsoft.com/office/word/2010/wordprocessingDrawing" xmlns:wp="http://schemas.openxmlformats.org/drawingml/2006/wordprocessingDrawing" xmlns:w10="urn:schemas-microsoft-com:office:word" xmlns:w="http://schemas.openxmlformats.org/wordprocessingml/2006/main" xmlns:w14="http://schemas.microsoft.com/office/word/2010/wordml" xmlns:w15="http://schemas.microsoft.com/office/word/2012/wordml" xmlns:w16cex="http://schemas.microsoft.com/office/word/2018/wordml/cex" xmlns:w16cid="http://schemas.microsoft.com/office/word/2016/wordml/cid" xmlns:w16="http://schemas.microsoft.com/office/word/2018/wordml" xmlns:w16sdtdh="http://schemas.microsoft.com/office/word/2020/wordml/sdtdatahash" xmlns:w16se="http://schemas.microsoft.com/office/word/2015/wordml/symex" xmlns:wpg="http://schemas.microsoft.com/office/word/2010/wordprocessingGroup" xmlns:wpi="http://schemas.microsoft.com/office/word/2010/wordprocessingInk" xmlns:wne="http://schemas.microsoft.com/office/word/2006/wordml" xmlns:wps="http://schemas.microsoft.com/office/word/2010/wordprocessingShape" mc:Ignorable="w14 w15 w16se w16cid w16 w16cex w16sdtdh wp14">
   <w:abstractNum w:abstractNumId="0" w15:restartNumberingAfterBreak="0">
     <w:nsid w:val="0111100A"/>
     <w:multiLevelType w:val="hybridMultilevel"/>
@@ -7838,142 +7533,142 @@
       </w:rPr>
     </w:lvl>
   </w:abstractNum>
-  <w:num w:numId="1">
+  <w:num w:numId="1" w16cid:durableId="75127430">
     <w:abstractNumId w:val="34"/>
   </w:num>
-  <w:num w:numId="2">
+  <w:num w:numId="2" w16cid:durableId="399519397">
     <w:abstractNumId w:val="20"/>
   </w:num>
-  <w:num w:numId="3">
+  <w:num w:numId="3" w16cid:durableId="498081318">
     <w:abstractNumId w:val="16"/>
   </w:num>
-  <w:num w:numId="4">
+  <w:num w:numId="4" w16cid:durableId="39324455">
     <w:abstractNumId w:val="31"/>
   </w:num>
-  <w:num w:numId="5">
+  <w:num w:numId="5" w16cid:durableId="1524709574">
     <w:abstractNumId w:val="21"/>
   </w:num>
-  <w:num w:numId="6">
+  <w:num w:numId="6" w16cid:durableId="1061635956">
     <w:abstractNumId w:val="18"/>
   </w:num>
-  <w:num w:numId="7">
+  <w:num w:numId="7" w16cid:durableId="1005519722">
     <w:abstractNumId w:val="29"/>
   </w:num>
-  <w:num w:numId="8">
+  <w:num w:numId="8" w16cid:durableId="395445083">
     <w:abstractNumId w:val="43"/>
   </w:num>
-  <w:num w:numId="9">
+  <w:num w:numId="9" w16cid:durableId="617298423">
     <w:abstractNumId w:val="26"/>
   </w:num>
-  <w:num w:numId="10">
+  <w:num w:numId="10" w16cid:durableId="951593336">
     <w:abstractNumId w:val="10"/>
   </w:num>
-  <w:num w:numId="11">
+  <w:num w:numId="11" w16cid:durableId="452793327">
     <w:abstractNumId w:val="2"/>
   </w:num>
-  <w:num w:numId="12">
+  <w:num w:numId="12" w16cid:durableId="915474620">
     <w:abstractNumId w:val="42"/>
   </w:num>
-  <w:num w:numId="13">
+  <w:num w:numId="13" w16cid:durableId="1141994523">
     <w:abstractNumId w:val="11"/>
   </w:num>
-  <w:num w:numId="14">
+  <w:num w:numId="14" w16cid:durableId="1983994617">
     <w:abstractNumId w:val="23"/>
   </w:num>
-  <w:num w:numId="15">
+  <w:num w:numId="15" w16cid:durableId="390734900">
     <w:abstractNumId w:val="28"/>
   </w:num>
-  <w:num w:numId="16">
+  <w:num w:numId="16" w16cid:durableId="2099207306">
     <w:abstractNumId w:val="39"/>
   </w:num>
-  <w:num w:numId="17">
+  <w:num w:numId="17" w16cid:durableId="1635331375">
     <w:abstractNumId w:val="6"/>
   </w:num>
-  <w:num w:numId="18">
+  <w:num w:numId="18" w16cid:durableId="2027829128">
     <w:abstractNumId w:val="19"/>
   </w:num>
-  <w:num w:numId="19">
+  <w:num w:numId="19" w16cid:durableId="2129469776">
     <w:abstractNumId w:val="44"/>
   </w:num>
-  <w:num w:numId="20">
+  <w:num w:numId="20" w16cid:durableId="271326330">
     <w:abstractNumId w:val="12"/>
   </w:num>
-  <w:num w:numId="21">
+  <w:num w:numId="21" w16cid:durableId="637685268">
     <w:abstractNumId w:val="22"/>
   </w:num>
-  <w:num w:numId="22">
+  <w:num w:numId="22" w16cid:durableId="794257973">
     <w:abstractNumId w:val="4"/>
   </w:num>
-  <w:num w:numId="23">
+  <w:num w:numId="23" w16cid:durableId="307780707">
     <w:abstractNumId w:val="40"/>
   </w:num>
-  <w:num w:numId="24">
+  <w:num w:numId="24" w16cid:durableId="781610455">
     <w:abstractNumId w:val="1"/>
   </w:num>
-  <w:num w:numId="25">
+  <w:num w:numId="25" w16cid:durableId="954363858">
     <w:abstractNumId w:val="32"/>
   </w:num>
-  <w:num w:numId="26">
+  <w:num w:numId="26" w16cid:durableId="1043948195">
     <w:abstractNumId w:val="7"/>
   </w:num>
-  <w:num w:numId="27">
+  <w:num w:numId="27" w16cid:durableId="2000692315">
     <w:abstractNumId w:val="13"/>
   </w:num>
-  <w:num w:numId="28">
+  <w:num w:numId="28" w16cid:durableId="1565793768">
     <w:abstractNumId w:val="14"/>
   </w:num>
-  <w:num w:numId="29">
+  <w:num w:numId="29" w16cid:durableId="1056975419">
     <w:abstractNumId w:val="24"/>
   </w:num>
-  <w:num w:numId="30">
+  <w:num w:numId="30" w16cid:durableId="1374958821">
     <w:abstractNumId w:val="45"/>
   </w:num>
-  <w:num w:numId="31">
+  <w:num w:numId="31" w16cid:durableId="92868667">
     <w:abstractNumId w:val="0"/>
   </w:num>
-  <w:num w:numId="32">
+  <w:num w:numId="32" w16cid:durableId="533419534">
     <w:abstractNumId w:val="8"/>
   </w:num>
-  <w:num w:numId="33">
+  <w:num w:numId="33" w16cid:durableId="1664968981">
     <w:abstractNumId w:val="37"/>
   </w:num>
-  <w:num w:numId="34">
+  <w:num w:numId="34" w16cid:durableId="2011787179">
     <w:abstractNumId w:val="41"/>
   </w:num>
-  <w:num w:numId="35">
+  <w:num w:numId="35" w16cid:durableId="1157301365">
     <w:abstractNumId w:val="9"/>
   </w:num>
-  <w:num w:numId="36">
+  <w:num w:numId="36" w16cid:durableId="1244342279">
     <w:abstractNumId w:val="5"/>
   </w:num>
-  <w:num w:numId="37">
+  <w:num w:numId="37" w16cid:durableId="1073240973">
     <w:abstractNumId w:val="38"/>
   </w:num>
-  <w:num w:numId="38">
+  <w:num w:numId="38" w16cid:durableId="1810976243">
     <w:abstractNumId w:val="15"/>
   </w:num>
-  <w:num w:numId="39">
+  <w:num w:numId="39" w16cid:durableId="1444300121">
     <w:abstractNumId w:val="33"/>
   </w:num>
-  <w:num w:numId="40">
+  <w:num w:numId="40" w16cid:durableId="482817113">
     <w:abstractNumId w:val="3"/>
   </w:num>
-  <w:num w:numId="41">
+  <w:num w:numId="41" w16cid:durableId="895968326">
     <w:abstractNumId w:val="27"/>
   </w:num>
-  <w:num w:numId="42">
+  <w:num w:numId="42" w16cid:durableId="904603196">
     <w:abstractNumId w:val="36"/>
   </w:num>
-  <w:num w:numId="43">
+  <w:num w:numId="43" w16cid:durableId="1928343086">
     <w:abstractNumId w:val="30"/>
   </w:num>
-  <w:num w:numId="44">
+  <w:num w:numId="44" w16cid:durableId="1321813828">
     <w:abstractNumId w:val="17"/>
   </w:num>
-  <w:num w:numId="45">
+  <w:num w:numId="45" w16cid:durableId="1810323553">
     <w:abstractNumId w:val="25"/>
   </w:num>
-  <w:num w:numId="46">
+  <w:num w:numId="46" w16cid:durableId="1334067712">
     <w:abstractNumId w:val="35"/>
   </w:num>
 </w:numbering>
@@ -8390,6 +8085,7 @@
   <w:style w:type="character" w:default="1" w:styleId="DefaultParagraphFont">
     <w:name w:val="Default Paragraph Font"/>
     <w:uiPriority w:val="1"/>
+    <w:semiHidden/>
     <w:unhideWhenUsed/>
   </w:style>
   <w:style w:type="table" w:default="1" w:styleId="TableNormal">

</xml_diff>

<commit_message>
Adding subbullets for datamart and mit project>
</commit_message>
<xml_diff>
--- a/Data Engineering Resume/seanriggsresume.docx
+++ b/Data Engineering Resume/seanriggsresume.docx
@@ -813,7 +813,171 @@
           <w:sz w:val="22"/>
           <w:szCs w:val="22"/>
         </w:rPr>
-        <w:t xml:space="preserve">Constructed data mart off transactional level monthly deposits data containing billions of records with over 20 years of history.  Applied data mining techniques to categorize raw transaction statement descriptions into different transaction indicators.  </w:t>
+        <w:t>Used big data technologies to construct deposit account data mart:</w:t>
+      </w:r>
+    </w:p>
+    <w:p>
+      <w:pPr>
+        <w:pStyle w:val="ListParagraph"/>
+        <w:numPr>
+          <w:ilvl w:val="1"/>
+          <w:numId w:val="8"/>
+        </w:numPr>
+        <w:spacing w:before="0" w:after="0"/>
+        <w:contextualSpacing/>
+        <w:rPr>
+          <w:rFonts w:ascii="Calibri" w:hAnsi="Calibri"/>
+        </w:rPr>
+      </w:pPr>
+      <w:r>
+        <w:rPr>
+          <w:rFonts w:cs="Arial" w:ascii="Calibri" w:hAnsi="Calibri"/>
+          <w:sz w:val="22"/>
+          <w:szCs w:val="22"/>
+        </w:rPr>
+        <w:t xml:space="preserve">Data mart was constructed from </w:t>
+      </w:r>
+      <w:r>
+        <w:rPr>
+          <w:rFonts w:cs="Arial" w:ascii="Calibri" w:hAnsi="Calibri"/>
+          <w:sz w:val="22"/>
+          <w:szCs w:val="22"/>
+        </w:rPr>
+        <w:t xml:space="preserve">transactional level monthly deposits data, containing billions of records with over 20 years of history.  </w:t>
+      </w:r>
+      <w:r>
+        <w:rPr>
+          <w:rFonts w:cs="Arial" w:ascii="Calibri" w:hAnsi="Calibri"/>
+          <w:sz w:val="22"/>
+          <w:szCs w:val="22"/>
+        </w:rPr>
+        <w:t xml:space="preserve">Data mining </w:t>
+      </w:r>
+      <w:r>
+        <w:rPr>
+          <w:rFonts w:cs="Arial" w:ascii="Calibri" w:hAnsi="Calibri"/>
+          <w:sz w:val="22"/>
+          <w:szCs w:val="22"/>
+        </w:rPr>
+        <w:t xml:space="preserve">techniques </w:t>
+      </w:r>
+      <w:r>
+        <w:rPr>
+          <w:rFonts w:cs="Arial" w:ascii="Calibri" w:hAnsi="Calibri"/>
+          <w:sz w:val="22"/>
+          <w:szCs w:val="22"/>
+        </w:rPr>
+        <w:t xml:space="preserve">were used </w:t>
+      </w:r>
+      <w:r>
+        <w:rPr>
+          <w:rFonts w:cs="Arial" w:ascii="Calibri" w:hAnsi="Calibri"/>
+          <w:sz w:val="22"/>
+          <w:szCs w:val="22"/>
+        </w:rPr>
+        <w:t xml:space="preserve">to categorize raw transaction statement descriptions into different transaction indicators.  </w:t>
+      </w:r>
+      <w:r>
+        <w:rPr>
+          <w:rFonts w:cs="Arial" w:ascii="Calibri" w:hAnsi="Calibri"/>
+          <w:sz w:val="22"/>
+          <w:szCs w:val="22"/>
+        </w:rPr>
+        <w:t>Tableau visualizations were built off of the data mart for analysis to assist developers.</w:t>
+      </w:r>
+    </w:p>
+    <w:p>
+      <w:pPr>
+        <w:pStyle w:val="ListParagraph"/>
+        <w:numPr>
+          <w:ilvl w:val="1"/>
+          <w:numId w:val="8"/>
+        </w:numPr>
+        <w:spacing w:before="0" w:after="0"/>
+        <w:contextualSpacing/>
+        <w:rPr>
+          <w:rFonts w:ascii="Calibri" w:hAnsi="Calibri"/>
+        </w:rPr>
+      </w:pPr>
+      <w:r>
+        <w:rPr>
+          <w:rFonts w:cs="Arial" w:ascii="Calibri" w:hAnsi="Calibri"/>
+          <w:sz w:val="22"/>
+          <w:szCs w:val="22"/>
+        </w:rPr>
+        <w:t xml:space="preserve">Migrated data mart process from SAS/SQL to python based big-data platform using PySpark </w:t>
+      </w:r>
+      <w:r>
+        <w:rPr>
+          <w:rFonts w:cs="Arial" w:ascii="Calibri" w:hAnsi="Calibri"/>
+          <w:sz w:val="22"/>
+          <w:szCs w:val="22"/>
+        </w:rPr>
+        <w:t>and Hadoop</w:t>
+      </w:r>
+      <w:r>
+        <w:rPr>
+          <w:rFonts w:cs="Arial" w:ascii="Calibri" w:hAnsi="Calibri"/>
+          <w:sz w:val="22"/>
+          <w:szCs w:val="22"/>
+        </w:rPr>
+        <w:t xml:space="preserve">. </w:t>
+      </w:r>
+      <w:r>
+        <w:rPr>
+          <w:rFonts w:cs="Arial" w:ascii="Calibri" w:hAnsi="Calibri"/>
+          <w:sz w:val="22"/>
+          <w:szCs w:val="22"/>
+        </w:rPr>
+        <w:t xml:space="preserve">Applied PySpark best practice optimization techniques which </w:t>
+      </w:r>
+      <w:r>
+        <w:rPr>
+          <w:rFonts w:cs="Arial" w:ascii="Calibri" w:hAnsi="Calibri"/>
+          <w:sz w:val="22"/>
+          <w:szCs w:val="22"/>
+        </w:rPr>
+        <w:t>result</w:t>
+      </w:r>
+      <w:r>
+        <w:rPr>
+          <w:rFonts w:cs="Arial" w:ascii="Calibri" w:hAnsi="Calibri"/>
+          <w:sz w:val="22"/>
+          <w:szCs w:val="22"/>
+        </w:rPr>
+        <w:t xml:space="preserve">ed </w:t>
+      </w:r>
+      <w:r>
+        <w:rPr>
+          <w:rFonts w:cs="Arial" w:ascii="Calibri" w:hAnsi="Calibri"/>
+          <w:sz w:val="22"/>
+          <w:szCs w:val="22"/>
+        </w:rPr>
+        <w:t xml:space="preserve">in a 50% reduction in processing time </w:t>
+      </w:r>
+      <w:r>
+        <w:rPr>
+          <w:rFonts w:cs="Arial" w:ascii="Calibri" w:hAnsi="Calibri"/>
+          <w:sz w:val="22"/>
+          <w:szCs w:val="22"/>
+        </w:rPr>
+        <w:t>compared to SAS/SQL</w:t>
+      </w:r>
+      <w:r>
+        <w:rPr>
+          <w:rFonts w:cs="Arial" w:ascii="Calibri" w:hAnsi="Calibri"/>
+          <w:sz w:val="22"/>
+          <w:szCs w:val="22"/>
+        </w:rPr>
+        <w:t xml:space="preserve">.  </w:t>
+      </w:r>
+      <w:r>
+        <w:rPr>
+          <w:rFonts w:cs="Arial" w:ascii="Calibri" w:hAnsi="Calibri"/>
+          <w:sz w:val="22"/>
+          <w:szCs w:val="22"/>
+        </w:rPr>
+        <w:t xml:space="preserve">During the ETL development, data quality checks were built to validate the data at each step of the process. </w:t>
       </w:r>
     </w:p>
     <w:p>
@@ -837,31 +1001,73 @@
           <w:sz w:val="22"/>
           <w:szCs w:val="22"/>
         </w:rPr>
-        <w:t>Migrated data mart process from SAS/SQL to python based big-data platform using PySpark, resulting in a 50% reduction in processing time.  Further enhanced process by using shell scripts to run the ETL process for multiple months in parallel.</w:t>
+        <w:t>Partnership with external MIT/IBM team:</w:t>
       </w:r>
     </w:p>
     <w:p>
       <w:pPr>
         <w:pStyle w:val="ListParagraph"/>
         <w:numPr>
-          <w:ilvl w:val="0"/>
+          <w:ilvl w:val="1"/>
           <w:numId w:val="8"/>
         </w:numPr>
         <w:spacing w:before="0" w:after="0"/>
         <w:contextualSpacing/>
         <w:rPr>
-          <w:rFonts w:cs="Arial"/>
-          <w:sz w:val="22"/>
-          <w:szCs w:val="22"/>
-        </w:rPr>
-      </w:pPr>
-      <w:r>
-        <w:rPr>
-          <w:rFonts w:cs="Arial" w:ascii="Calibri" w:hAnsi="Calibri"/>
-          <w:sz w:val="22"/>
-          <w:szCs w:val="22"/>
-        </w:rPr>
-        <w:t>Partnered with external MIT/IBM team and built deposit account dataset with 20 years of account balance and geographical data.  Served as point of contact to assist in understanding the data so that they could test machine learning models to forecast balances.</w:t>
+          <w:rFonts w:ascii="Calibri" w:hAnsi="Calibri"/>
+        </w:rPr>
+      </w:pPr>
+      <w:r>
+        <w:rPr>
+          <w:rFonts w:cs="Arial" w:ascii="Calibri" w:hAnsi="Calibri"/>
+          <w:sz w:val="22"/>
+          <w:szCs w:val="22"/>
+        </w:rPr>
+        <w:t>B</w:t>
+      </w:r>
+      <w:r>
+        <w:rPr>
+          <w:rFonts w:cs="Arial" w:ascii="Calibri" w:hAnsi="Calibri"/>
+          <w:sz w:val="22"/>
+          <w:szCs w:val="22"/>
+        </w:rPr>
+        <w:t>uilt deposit account dataset with 20 years of account balance and geographical data. Served as point of contact to assist in understanding the data so that they could test machine learning models to forecast balances.</w:t>
+      </w:r>
+    </w:p>
+    <w:p>
+      <w:pPr>
+        <w:pStyle w:val="ListParagraph"/>
+        <w:numPr>
+          <w:ilvl w:val="1"/>
+          <w:numId w:val="8"/>
+        </w:numPr>
+        <w:spacing w:before="0" w:after="0"/>
+        <w:contextualSpacing/>
+        <w:rPr/>
+      </w:pPr>
+      <w:r>
+        <w:rPr>
+          <w:rFonts w:cs="Calibri" w:ascii="Calibri" w:hAnsi="Calibri" w:asciiTheme="minorHAnsi" w:cstheme="minorHAnsi" w:hAnsiTheme="minorHAnsi"/>
+          <w:sz w:val="22"/>
+          <w:szCs w:val="22"/>
+        </w:rPr>
+        <w:t xml:space="preserve">Worked with external MIT-IBM team on implementation of Graph Learning Attention Mechanism (GLAM) model for predicting the growth </w:t>
+      </w:r>
+      <w:r>
+        <w:rPr>
+          <w:rFonts w:cs="Calibri" w:ascii="Calibri" w:hAnsi="Calibri" w:asciiTheme="minorHAnsi" w:cstheme="minorHAnsi" w:hAnsiTheme="minorHAnsi"/>
+          <w:sz w:val="22"/>
+          <w:szCs w:val="22"/>
+        </w:rPr>
+        <w:t>rate</w:t>
+      </w:r>
+      <w:r>
+        <w:rPr>
+          <w:rFonts w:cs="Calibri" w:ascii="Calibri" w:hAnsi="Calibri" w:asciiTheme="minorHAnsi" w:cstheme="minorHAnsi" w:hAnsiTheme="minorHAnsi"/>
+          <w:sz w:val="22"/>
+          <w:szCs w:val="22"/>
+        </w:rPr>
+        <w:t xml:space="preserve"> of account balances. The model used a modified Graph Attention Network structure to create a sparse graph structure based on geographical features of accounts. It was implemented using PyTorch and PyTorch Geometric libraries.</w:t>
       </w:r>
     </w:p>
     <w:p>
@@ -3382,6 +3588,13 @@
       <w:u w:val="single"/>
     </w:rPr>
   </w:style>
+  <w:style w:type="character" w:styleId="Bullets">
+    <w:name w:val="Bullets"/>
+    <w:qFormat/>
+    <w:rPr>
+      <w:rFonts w:ascii="OpenSymbol" w:hAnsi="OpenSymbol" w:eastAsia="OpenSymbol" w:cs="OpenSymbol"/>
+    </w:rPr>
+  </w:style>
   <w:style w:type="paragraph" w:styleId="Heading">
     <w:name w:val="Heading"/>
     <w:basedOn w:val="Normal"/>

</xml_diff>